<commit_message>
update 3rd and final sprint artifacts
</commit_message>
<xml_diff>
--- a/.DOCUMENTATION/Sprint_Artifacts/Final Sprint Artifact Document.docx
+++ b/.DOCUMENTATION/Sprint_Artifacts/Final Sprint Artifact Document.docx
@@ -225,7 +225,7 @@
         <w:rPr>
           <w:rtl w:val="0"/>
         </w:rPr>
-        <w:t xml:space="preserve">1 - Basic Task Management</w:t>
+        <w:t xml:space="preserve">1 - Basic Task Management - Daniel Butler, Beckett Malinowski, Skylar Franz, Charley Findley</w:t>
       </w:r>
     </w:p>
     <w:p>
@@ -315,7 +315,7 @@
         <w:rPr>
           <w:rtl w:val="0"/>
         </w:rPr>
-        <w:t xml:space="preserve">1 - Tag Management</w:t>
+        <w:t xml:space="preserve">1 - Tag Management - Daniel Butler, Beckett Malinowski, Skylar Franz, Charley Findley</w:t>
       </w:r>
     </w:p>
     <w:p>
@@ -348,7 +348,7 @@
         <w:rPr>
           <w:rtl w:val="0"/>
         </w:rPr>
-        <w:t xml:space="preserve">2 - Tag Application</w:t>
+        <w:t xml:space="preserve">2 - Tag Application - Daniel Butler, Beckett Malinowski, Skylar Franz, Charley Findley</w:t>
       </w:r>
     </w:p>
     <w:p>
@@ -408,7 +408,7 @@
         <w:rPr>
           <w:rtl w:val="0"/>
         </w:rPr>
-        <w:t xml:space="preserve">1 - Cosmetic Purchases</w:t>
+        <w:t xml:space="preserve">1 - Cosmetic Purchases - Daniel Butler, Beckett Malinowski, Skylar Franz, Charley Findley</w:t>
       </w:r>
     </w:p>
     <w:p>
@@ -489,7 +489,7 @@
         <w:rPr>
           <w:rtl w:val="0"/>
         </w:rPr>
-        <w:t xml:space="preserve">2 - Cosmetic Application</w:t>
+        <w:t xml:space="preserve">2 - Cosmetic Application - Daniel Butler, Beckett Malinowski, Skylar Franz, Charley Findley</w:t>
       </w:r>
     </w:p>
     <w:p>
@@ -751,7 +751,7 @@
         <w:rPr>
           <w:rtl w:val="0"/>
         </w:rPr>
-        <w:t xml:space="preserve">1 - Purpose</w:t>
+        <w:t xml:space="preserve">1 - Purpose - Daniel Butler, Beckett Malinowski</w:t>
       </w:r>
     </w:p>
     <w:p>
@@ -802,7 +802,7 @@
         <w:rPr>
           <w:rtl w:val="0"/>
         </w:rPr>
-        <w:t xml:space="preserve">2 - Design of Application and Code</w:t>
+        <w:t xml:space="preserve">2 - Design of Application and Code - Daniel Butler, Beckett Malinowski</w:t>
       </w:r>
     </w:p>
     <w:p>
@@ -898,7 +898,7 @@
         <w:rPr>
           <w:rtl w:val="0"/>
         </w:rPr>
-        <w:t xml:space="preserve">1 - Code Presentation</w:t>
+        <w:t xml:space="preserve">1 - Code Presentation -  - Daniel Butler, Beckett Malinowski, Skylar Franz, Charley Findley</w:t>
       </w:r>
     </w:p>
     <w:p>
@@ -931,7 +931,7 @@
         <w:rPr>
           <w:rtl w:val="0"/>
         </w:rPr>
-        <w:t xml:space="preserve">2 - Functionality Demo</w:t>
+        <w:t xml:space="preserve">2 - Functionality Demo - Daniel Butler, Beckett Malinowski, Skylar Franz, Charley Findley</w:t>
       </w:r>
     </w:p>
     <w:p>

</xml_diff>